<commit_message>
update EXE and VS question
</commit_message>
<xml_diff>
--- a/resources/Develop MG_APP with Visual Studio (VS).docx
+++ b/resources/Develop MG_APP with Visual Studio (VS).docx
@@ -1387,8 +1387,6 @@
         </w:rPr>
         <w:t>高级保存选项</w:t>
       </w:r>
-      <w:bookmarkStart w:id="0" w:name="_GoBack"/>
-      <w:bookmarkEnd w:id="0"/>
       <w:r>
         <w:rPr>
           <w:rFonts w:hint="eastAsia"/>
@@ -1619,6 +1617,9 @@
         <w:t>MG_AP</w:t>
       </w:r>
       <w:r>
+        <w:t>P</w:t>
+      </w:r>
+      <w:r>
         <w:rPr>
           <w:rFonts w:hint="eastAsia"/>
         </w:rPr>
@@ -1658,7 +1659,22 @@
         <w:t>模式拷贝到</w:t>
       </w:r>
       <w:r>
-        <w:t>MG_AP</w:t>
+        <w:t>MG_</w:t>
+      </w:r>
+      <w:r>
+        <w:t xml:space="preserve"> </w:t>
+      </w:r>
+      <w:r>
+        <w:t>AP</w:t>
+      </w:r>
+      <w:r>
+        <w:t>P</w:t>
+      </w:r>
+      <w:r>
+        <w:rPr>
+          <w:rFonts w:hint="eastAsia"/>
+        </w:rPr>
+        <w:t xml:space="preserve"> </w:t>
       </w:r>
       <w:r>
         <w:rPr>
@@ -1754,6 +1770,9 @@
     <w:p>
       <w:pPr>
         <w:ind w:firstLineChars="0" w:firstLine="0"/>
+        <w:rPr>
+          <w:rFonts w:hint="eastAsia"/>
+        </w:rPr>
       </w:pPr>
       <w:r>
         <w:rPr>
@@ -1787,8 +1806,8 @@
         </w:rPr>
         <w:t xml:space="preserve"> Creator</w:t>
       </w:r>
-      <w:bookmarkStart w:id="1" w:name="OLE_LINK1"/>
-      <w:bookmarkStart w:id="2" w:name="OLE_LINK2"/>
+      <w:bookmarkStart w:id="0" w:name="OLE_LINK1"/>
+      <w:bookmarkStart w:id="1" w:name="OLE_LINK2"/>
       <w:r>
         <w:rPr>
           <w:rFonts w:hint="eastAsia"/>
@@ -1807,19 +1826,488 @@
         </w:rPr>
         <w:t>、运行</w:t>
       </w:r>
+      <w:bookmarkEnd w:id="0"/>
       <w:bookmarkEnd w:id="1"/>
+      <w:r>
+        <w:rPr>
+          <w:rFonts w:hint="eastAsia"/>
+        </w:rPr>
+        <w:t>都</w:t>
+      </w:r>
+      <w:r>
+        <w:rPr>
+          <w:rFonts w:hint="eastAsia"/>
+        </w:rPr>
+        <w:t>较慢，因此才做了</w:t>
+      </w:r>
+      <w:r>
+        <w:rPr>
+          <w:rFonts w:hint="eastAsia"/>
+        </w:rPr>
+        <w:t>VS</w:t>
+      </w:r>
+      <w:r>
+        <w:rPr>
+          <w:rFonts w:hint="eastAsia"/>
+        </w:rPr>
+        <w:t>开发的教程</w:t>
+      </w:r>
+      <w:r>
+        <w:rPr>
+          <w:rFonts w:hint="eastAsia"/>
+        </w:rPr>
+        <w:t>，</w:t>
+      </w:r>
+      <w:r>
+        <w:rPr>
+          <w:rFonts w:hint="eastAsia"/>
+        </w:rPr>
+        <w:t>VS</w:t>
+      </w:r>
+      <w:r>
+        <w:rPr>
+          <w:rFonts w:hint="eastAsia"/>
+        </w:rPr>
+        <w:t>在</w:t>
+      </w:r>
+      <w:r>
+        <w:rPr>
+          <w:rFonts w:hint="eastAsia"/>
+        </w:rPr>
+        <w:t>Windows</w:t>
+      </w:r>
+      <w:r>
+        <w:rPr>
+          <w:rFonts w:hint="eastAsia"/>
+        </w:rPr>
+        <w:t>下调试非常快</w:t>
+      </w:r>
+      <w:r>
+        <w:rPr>
+          <w:rFonts w:hint="eastAsia"/>
+        </w:rPr>
+        <w:t>。最好在</w:t>
+      </w:r>
+      <w:r>
+        <w:rPr>
+          <w:rFonts w:hint="eastAsia"/>
+        </w:rPr>
+        <w:t>U</w:t>
+      </w:r>
+      <w:r>
+        <w:t>b</w:t>
+      </w:r>
+      <w:r>
+        <w:rPr>
+          <w:rFonts w:hint="eastAsia"/>
+        </w:rPr>
+        <w:t>untu</w:t>
+      </w:r>
+      <w:r>
+        <w:rPr>
+          <w:rFonts w:hint="eastAsia"/>
+        </w:rPr>
+        <w:t>下使用</w:t>
+      </w:r>
+      <w:proofErr w:type="spellStart"/>
+      <w:r>
+        <w:rPr>
+          <w:rFonts w:hint="eastAsia"/>
+        </w:rPr>
+        <w:t>Qt</w:t>
+      </w:r>
+      <w:proofErr w:type="spellEnd"/>
+      <w:r>
+        <w:rPr>
+          <w:rFonts w:hint="eastAsia"/>
+        </w:rPr>
+        <w:t xml:space="preserve"> Creator</w:t>
+      </w:r>
+      <w:r>
+        <w:rPr>
+          <w:rFonts w:hint="eastAsia"/>
+        </w:rPr>
+        <w:t>调试、编译、运行都非常快。</w:t>
+      </w:r>
+      <w:r>
+        <w:rPr>
+          <w:rFonts w:hint="eastAsia"/>
+        </w:rPr>
+        <w:t>其他版本的</w:t>
+      </w:r>
+      <w:r>
+        <w:rPr>
+          <w:rFonts w:hint="eastAsia"/>
+        </w:rPr>
+        <w:t>VS</w:t>
+      </w:r>
+      <w:r>
+        <w:rPr>
+          <w:rFonts w:hint="eastAsia"/>
+        </w:rPr>
+        <w:t>可以按照本教程类似方法安装。</w:t>
+      </w:r>
+    </w:p>
+    <w:p>
+      <w:pPr>
+        <w:ind w:firstLineChars="0" w:firstLine="0"/>
+        <w:rPr>
+          <w:rFonts w:hint="eastAsia"/>
+        </w:rPr>
+      </w:pPr>
+    </w:p>
+    <w:p>
+      <w:pPr>
+        <w:ind w:firstLineChars="0" w:firstLine="0"/>
+        <w:rPr>
+          <w:rFonts w:hint="eastAsia"/>
+        </w:rPr>
+      </w:pPr>
+    </w:p>
+    <w:p>
+      <w:pPr>
+        <w:ind w:firstLineChars="0" w:firstLine="0"/>
+        <w:rPr>
+          <w:rFonts w:hint="eastAsia"/>
+        </w:rPr>
+      </w:pPr>
+    </w:p>
+    <w:p>
+      <w:pPr>
+        <w:ind w:firstLineChars="0" w:firstLine="0"/>
+        <w:rPr>
+          <w:rFonts w:hint="eastAsia"/>
+        </w:rPr>
+      </w:pPr>
+    </w:p>
+    <w:p>
+      <w:pPr>
+        <w:ind w:firstLineChars="0" w:firstLine="0"/>
+        <w:rPr>
+          <w:rFonts w:hint="eastAsia"/>
+        </w:rPr>
+      </w:pPr>
+    </w:p>
+    <w:p>
+      <w:pPr>
+        <w:ind w:firstLineChars="0" w:firstLine="0"/>
+        <w:rPr>
+          <w:rFonts w:hint="eastAsia"/>
+        </w:rPr>
+      </w:pPr>
+    </w:p>
+    <w:p>
+      <w:pPr>
+        <w:ind w:firstLineChars="0" w:firstLine="0"/>
+        <w:rPr>
+          <w:rFonts w:hint="eastAsia"/>
+        </w:rPr>
+      </w:pPr>
+    </w:p>
+    <w:p>
+      <w:pPr>
+        <w:ind w:firstLineChars="0" w:firstLine="0"/>
+        <w:jc w:val="center"/>
+        <w:rPr>
+          <w:rFonts w:hint="eastAsia"/>
+          <w:b/>
+        </w:rPr>
+      </w:pPr>
+      <w:r>
+        <w:rPr>
+          <w:rFonts w:hint="eastAsia"/>
+          <w:b/>
+        </w:rPr>
+        <w:lastRenderedPageBreak/>
+        <w:t>关于</w:t>
+      </w:r>
+      <w:r>
+        <w:rPr>
+          <w:rFonts w:hint="eastAsia"/>
+          <w:b/>
+        </w:rPr>
+        <w:t>VS</w:t>
+      </w:r>
+      <w:r>
+        <w:rPr>
+          <w:rFonts w:hint="eastAsia"/>
+          <w:b/>
+        </w:rPr>
+        <w:t>使用中的问题集合：</w:t>
+      </w:r>
+    </w:p>
+    <w:p>
+      <w:pPr>
+        <w:ind w:firstLineChars="0" w:firstLine="0"/>
+        <w:rPr>
+          <w:rFonts w:hint="eastAsia"/>
+          <w:b/>
+        </w:rPr>
+      </w:pPr>
+      <w:r>
+        <w:rPr>
+          <w:rFonts w:hint="eastAsia"/>
+          <w:b/>
+        </w:rPr>
+        <w:t>MG-APP</w:t>
+      </w:r>
+      <w:r>
+        <w:rPr>
+          <w:rFonts w:hint="eastAsia"/>
+          <w:b/>
+        </w:rPr>
+        <w:t>是在</w:t>
+      </w:r>
+      <w:proofErr w:type="spellStart"/>
+      <w:r>
+        <w:rPr>
+          <w:rFonts w:hint="eastAsia"/>
+          <w:b/>
+        </w:rPr>
+        <w:t>QtCreator</w:t>
+      </w:r>
+      <w:proofErr w:type="spellEnd"/>
+      <w:r>
+        <w:rPr>
+          <w:rFonts w:hint="eastAsia"/>
+          <w:b/>
+        </w:rPr>
+        <w:t>中开发，因此使用</w:t>
+      </w:r>
+      <w:r>
+        <w:rPr>
+          <w:rFonts w:hint="eastAsia"/>
+          <w:b/>
+        </w:rPr>
+        <w:t>VS</w:t>
+      </w:r>
+      <w:r>
+        <w:rPr>
+          <w:rFonts w:hint="eastAsia"/>
+          <w:b/>
+        </w:rPr>
+        <w:t>可能存在一定的问题，下面列出了用户的一些问题。</w:t>
+      </w:r>
+    </w:p>
+    <w:p>
+      <w:pPr>
+        <w:ind w:firstLineChars="0" w:firstLine="0"/>
+        <w:rPr>
+          <w:rFonts w:hint="eastAsia"/>
+        </w:rPr>
+      </w:pPr>
+      <w:r>
+        <w:rPr>
+          <w:rFonts w:hint="eastAsia"/>
+        </w:rPr>
+        <w:t>1</w:t>
+      </w:r>
+      <w:r>
+        <w:rPr>
+          <w:rFonts w:hint="eastAsia"/>
+        </w:rPr>
+        <w:t>、在</w:t>
+      </w:r>
+      <w:r>
+        <w:rPr>
+          <w:rFonts w:hint="eastAsia"/>
+        </w:rPr>
+        <w:t>VS2013</w:t>
+      </w:r>
+      <w:r>
+        <w:rPr>
+          <w:rFonts w:hint="eastAsia"/>
+        </w:rPr>
+        <w:t>或者</w:t>
+      </w:r>
+      <w:r>
+        <w:rPr>
+          <w:rFonts w:hint="eastAsia"/>
+        </w:rPr>
+        <w:t>2010</w:t>
+      </w:r>
+      <w:r>
+        <w:rPr>
+          <w:rFonts w:hint="eastAsia"/>
+        </w:rPr>
+        <w:t>版本中支持</w:t>
+      </w:r>
+      <w:r>
+        <w:rPr>
+          <w:rFonts w:hint="eastAsia"/>
+        </w:rPr>
+        <w:t>__</w:t>
+      </w:r>
+      <w:proofErr w:type="spellStart"/>
+      <w:r>
+        <w:rPr>
+          <w:rFonts w:hint="eastAsia"/>
+        </w:rPr>
+        <w:t>func</w:t>
+      </w:r>
+      <w:proofErr w:type="spellEnd"/>
+      <w:r>
+        <w:rPr>
+          <w:rFonts w:hint="eastAsia"/>
+        </w:rPr>
+        <w:t>__</w:t>
+      </w:r>
+      <w:r>
+        <w:rPr>
+          <w:rFonts w:hint="eastAsia"/>
+        </w:rPr>
+        <w:t>，因此需要将</w:t>
+      </w:r>
+      <w:r>
+        <w:t>QGlobalDef.h:295</w:t>
+      </w:r>
+      <w:r>
+        <w:t>行代码</w:t>
+      </w:r>
+      <w:r>
+        <w:t>的</w:t>
+      </w:r>
+      <w:r>
+        <w:t>__</w:t>
+      </w:r>
+      <w:proofErr w:type="spellStart"/>
+      <w:r>
+        <w:t>func</w:t>
+      </w:r>
+      <w:proofErr w:type="spellEnd"/>
+      <w:r>
+        <w:t>__</w:t>
+      </w:r>
+      <w:r>
+        <w:t>改成</w:t>
+      </w:r>
+      <w:r>
+        <w:t>__FUNCTION__</w:t>
+      </w:r>
+      <w:r>
+        <w:rPr>
+          <w:rFonts w:hint="eastAsia"/>
+        </w:rPr>
+        <w:t>。</w:t>
+      </w:r>
+    </w:p>
+    <w:p>
+      <w:pPr>
+        <w:ind w:firstLineChars="0" w:firstLine="0"/>
+        <w:jc w:val="center"/>
+        <w:rPr>
+          <w:rFonts w:hint="eastAsia"/>
+        </w:rPr>
+      </w:pPr>
+      <w:r>
+        <w:rPr>
+          <w:noProof/>
+        </w:rPr>
+        <w:drawing>
+          <wp:inline distT="0" distB="0" distL="0" distR="0">
+            <wp:extent cx="3117850" cy="1381517"/>
+            <wp:effectExtent l="0" t="0" r="0" b="0"/>
+            <wp:docPr id="3" name="图片 3" descr="C:\Users\xiaog\AppData\Roaming\Tencent\Users\270734392\QQ\WinTemp\RichOle\@2ALNQGZ6FR)ODJ5(GAN9XH.png"/>
+            <wp:cNvGraphicFramePr>
+              <a:graphicFrameLocks xmlns:a="http://schemas.openxmlformats.org/drawingml/2006/main" noChangeAspect="1"/>
+            </wp:cNvGraphicFramePr>
+            <a:graphic xmlns:a="http://schemas.openxmlformats.org/drawingml/2006/main">
+              <a:graphicData uri="http://schemas.openxmlformats.org/drawingml/2006/picture">
+                <pic:pic xmlns:pic="http://schemas.openxmlformats.org/drawingml/2006/picture">
+                  <pic:nvPicPr>
+                    <pic:cNvPr id="0" name="Picture 1" descr="C:\Users\xiaog\AppData\Roaming\Tencent\Users\270734392\QQ\WinTemp\RichOle\@2ALNQGZ6FR)ODJ5(GAN9XH.png"/>
+                    <pic:cNvPicPr>
+                      <a:picLocks noChangeAspect="1" noChangeArrowheads="1"/>
+                    </pic:cNvPicPr>
+                  </pic:nvPicPr>
+                  <pic:blipFill>
+                    <a:blip r:embed="rId21">
+                      <a:extLst>
+                        <a:ext uri="{28A0092B-C50C-407E-A947-70E740481C1C}">
+                          <a14:useLocalDpi xmlns:a14="http://schemas.microsoft.com/office/drawing/2010/main" val="0"/>
+                        </a:ext>
+                      </a:extLst>
+                    </a:blip>
+                    <a:srcRect/>
+                    <a:stretch>
+                      <a:fillRect/>
+                    </a:stretch>
+                  </pic:blipFill>
+                  <pic:spPr bwMode="auto">
+                    <a:xfrm>
+                      <a:off x="0" y="0"/>
+                      <a:ext cx="3117850" cy="1381517"/>
+                    </a:xfrm>
+                    <a:prstGeom prst="rect">
+                      <a:avLst/>
+                    </a:prstGeom>
+                    <a:noFill/>
+                    <a:ln>
+                      <a:noFill/>
+                    </a:ln>
+                  </pic:spPr>
+                </pic:pic>
+              </a:graphicData>
+            </a:graphic>
+          </wp:inline>
+        </w:drawing>
+      </w:r>
+    </w:p>
+    <w:p>
+      <w:pPr>
+        <w:ind w:firstLineChars="0" w:firstLine="0"/>
+      </w:pPr>
+      <w:r>
+        <w:rPr>
+          <w:rFonts w:hint="eastAsia"/>
+        </w:rPr>
+        <w:t>2</w:t>
+      </w:r>
+      <w:r>
+        <w:rPr>
+          <w:rFonts w:hint="eastAsia"/>
+        </w:rPr>
+        <w:t>、</w:t>
+      </w:r>
+      <w:r>
+        <w:t>主要是因为</w:t>
+      </w:r>
+      <w:r>
+        <w:t>Linux</w:t>
+      </w:r>
+      <w:r>
+        <w:t>和</w:t>
+      </w:r>
+      <w:r>
+        <w:t>Windows</w:t>
+      </w:r>
+      <w:r>
+        <w:rPr>
+          <w:b/>
+          <w:color w:val="FF0000"/>
+        </w:rPr>
+        <w:t>换行</w:t>
+      </w:r>
+      <w:bookmarkStart w:id="2" w:name="_GoBack"/>
       <w:bookmarkEnd w:id="2"/>
       <w:r>
         <w:rPr>
-          <w:rFonts w:hint="eastAsia"/>
-        </w:rPr>
-        <w:t>都</w:t>
-      </w:r>
-      <w:r>
-        <w:rPr>
-          <w:rFonts w:hint="eastAsia"/>
-        </w:rPr>
-        <w:t>较慢，因此才做了</w:t>
+          <w:b/>
+          <w:color w:val="FF0000"/>
+        </w:rPr>
+        <w:t>符</w:t>
+      </w:r>
+      <w:r>
+        <w:t>不一致的问题</w:t>
+      </w:r>
+      <w:r>
+        <w:rPr>
+          <w:rFonts w:hint="eastAsia"/>
+        </w:rPr>
+        <w:t>，</w:t>
+      </w:r>
+      <w:r>
+        <w:t>需要用</w:t>
       </w:r>
       <w:r>
         <w:rPr>
@@ -1831,63 +2319,136 @@
         <w:rPr>
           <w:rFonts w:hint="eastAsia"/>
         </w:rPr>
-        <w:t>开发的教程</w:t>
-      </w:r>
-      <w:r>
-        <w:rPr>
-          <w:rFonts w:hint="eastAsia"/>
-        </w:rPr>
-        <w:t>。最好在</w:t>
-      </w:r>
-      <w:r>
-        <w:rPr>
-          <w:rFonts w:hint="eastAsia"/>
-        </w:rPr>
-        <w:t>U</w:t>
-      </w:r>
-      <w:r>
-        <w:t>b</w:t>
-      </w:r>
-      <w:r>
-        <w:rPr>
-          <w:rFonts w:hint="eastAsia"/>
-        </w:rPr>
-        <w:t>untu</w:t>
-      </w:r>
-      <w:r>
-        <w:rPr>
-          <w:rFonts w:hint="eastAsia"/>
-        </w:rPr>
-        <w:t>下使用</w:t>
-      </w:r>
-      <w:proofErr w:type="spellStart"/>
-      <w:r>
-        <w:rPr>
-          <w:rFonts w:hint="eastAsia"/>
-        </w:rPr>
-        <w:t>Qt</w:t>
-      </w:r>
-      <w:proofErr w:type="spellEnd"/>
-      <w:r>
-        <w:rPr>
-          <w:rFonts w:hint="eastAsia"/>
-        </w:rPr>
-        <w:t xml:space="preserve"> Creator</w:t>
-      </w:r>
-      <w:r>
-        <w:rPr>
-          <w:rFonts w:hint="eastAsia"/>
-        </w:rPr>
-        <w:t>调试、编译、运行都非常快。</w:t>
-      </w:r>
+        <w:t>的高级保存选项，</w:t>
+      </w:r>
+      <w:r>
+        <w:rPr>
+          <w:rFonts w:hint="eastAsia"/>
+        </w:rPr>
+        <w:t>VS2017</w:t>
+      </w:r>
+      <w:r>
+        <w:rPr>
+          <w:rFonts w:hint="eastAsia"/>
+        </w:rPr>
+        <w:t>貌似没有显示高级保存选项，因此需要手动添加上</w:t>
+      </w:r>
+      <w:r>
+        <w:rPr>
+          <w:rFonts w:hint="eastAsia"/>
+        </w:rPr>
+        <w:t>(</w:t>
+      </w:r>
+      <w:hyperlink r:id="rId22" w:history="1">
+        <w:r>
+          <w:rPr>
+            <w:rStyle w:val="a7"/>
+          </w:rPr>
+          <w:t>https://jingyan.baidu.com/article/9faa7231df5453473c28cbd9.html</w:t>
+        </w:r>
+      </w:hyperlink>
+      <w:r>
+        <w:rPr>
+          <w:rFonts w:hint="eastAsia"/>
+        </w:rPr>
+        <w:t>)</w:t>
+      </w:r>
+      <w:r>
+        <w:rPr>
+          <w:rFonts w:hint="eastAsia"/>
+        </w:rPr>
+        <w:t>。然后将</w:t>
+      </w:r>
+      <w:r>
+        <w:rPr>
+          <w:rFonts w:hint="eastAsia"/>
+        </w:rPr>
+        <w:t xml:space="preserve">QualityCtrl.cpp </w:t>
+      </w:r>
+      <w:r>
+        <w:rPr>
+          <w:rFonts w:hint="eastAsia"/>
+        </w:rPr>
+        <w:t>高级保存如下图：</w:t>
+      </w:r>
+    </w:p>
+    <w:p>
+      <w:pPr>
+        <w:ind w:firstLineChars="0" w:firstLine="0"/>
+      </w:pPr>
+    </w:p>
+    <w:p>
+      <w:pPr>
+        <w:ind w:firstLineChars="0" w:firstLine="0"/>
+        <w:jc w:val="center"/>
+      </w:pPr>
+      <w:r>
+        <w:rPr>
+          <w:noProof/>
+        </w:rPr>
+        <w:drawing>
+          <wp:inline distT="0" distB="0" distL="0" distR="0" wp14:anchorId="432F6A8B" wp14:editId="0D173CDA">
+            <wp:extent cx="3608262" cy="2146972"/>
+            <wp:effectExtent l="0" t="0" r="0" b="0"/>
+            <wp:docPr id="7" name="图片 7" descr="C:\Users\xiaog\Pictures\QQ截图20200307121608.png"/>
+            <wp:cNvGraphicFramePr>
+              <a:graphicFrameLocks xmlns:a="http://schemas.openxmlformats.org/drawingml/2006/main" noChangeAspect="1"/>
+            </wp:cNvGraphicFramePr>
+            <a:graphic xmlns:a="http://schemas.openxmlformats.org/drawingml/2006/main">
+              <a:graphicData uri="http://schemas.openxmlformats.org/drawingml/2006/picture">
+                <pic:pic xmlns:pic="http://schemas.openxmlformats.org/drawingml/2006/picture">
+                  <pic:nvPicPr>
+                    <pic:cNvPr id="0" name="Picture 5" descr="C:\Users\xiaog\Pictures\QQ截图20200307121608.png"/>
+                    <pic:cNvPicPr>
+                      <a:picLocks noChangeAspect="1" noChangeArrowheads="1"/>
+                    </pic:cNvPicPr>
+                  </pic:nvPicPr>
+                  <pic:blipFill>
+                    <a:blip r:embed="rId19" cstate="print">
+                      <a:extLst>
+                        <a:ext uri="{28A0092B-C50C-407E-A947-70E740481C1C}">
+                          <a14:useLocalDpi xmlns:a14="http://schemas.microsoft.com/office/drawing/2010/main" val="0"/>
+                        </a:ext>
+                      </a:extLst>
+                    </a:blip>
+                    <a:srcRect/>
+                    <a:stretch>
+                      <a:fillRect/>
+                    </a:stretch>
+                  </pic:blipFill>
+                  <pic:spPr bwMode="auto">
+                    <a:xfrm>
+                      <a:off x="0" y="0"/>
+                      <a:ext cx="3609869" cy="2147928"/>
+                    </a:xfrm>
+                    <a:prstGeom prst="rect">
+                      <a:avLst/>
+                    </a:prstGeom>
+                    <a:noFill/>
+                    <a:ln>
+                      <a:noFill/>
+                    </a:ln>
+                  </pic:spPr>
+                </pic:pic>
+              </a:graphicData>
+            </a:graphic>
+          </wp:inline>
+        </w:drawing>
+      </w:r>
+    </w:p>
+    <w:p>
+      <w:pPr>
+        <w:ind w:firstLineChars="0" w:firstLine="0"/>
+        <w:jc w:val="left"/>
+      </w:pPr>
     </w:p>
     <w:sectPr>
-      <w:headerReference w:type="even" r:id="rId21"/>
-      <w:headerReference w:type="default" r:id="rId22"/>
-      <w:footerReference w:type="even" r:id="rId23"/>
-      <w:footerReference w:type="default" r:id="rId24"/>
-      <w:headerReference w:type="first" r:id="rId25"/>
-      <w:footerReference w:type="first" r:id="rId26"/>
+      <w:headerReference w:type="even" r:id="rId23"/>
+      <w:headerReference w:type="default" r:id="rId24"/>
+      <w:footerReference w:type="even" r:id="rId25"/>
+      <w:footerReference w:type="default" r:id="rId26"/>
+      <w:headerReference w:type="first" r:id="rId27"/>
+      <w:footerReference w:type="first" r:id="rId28"/>
       <w:pgSz w:w="11906" w:h="16838"/>
       <w:pgMar w:top="1440" w:right="1800" w:bottom="1440" w:left="1800" w:header="851" w:footer="992" w:gutter="0"/>
       <w:cols w:space="425"/>
@@ -2919,7 +3480,7 @@
 </file>
 
 <file path=customXml/itemProps1.xml><?xml version="1.0" encoding="utf-8"?>
-<ds:datastoreItem xmlns:ds="http://schemas.openxmlformats.org/officeDocument/2006/customXml" ds:itemID="{997A5C7A-1A30-48BD-8F7C-088F649DE786}">
+<ds:datastoreItem xmlns:ds="http://schemas.openxmlformats.org/officeDocument/2006/customXml" ds:itemID="{581EC78E-0ECB-4CA7-AEAB-0FEC842904BE}">
   <ds:schemaRefs>
     <ds:schemaRef ds:uri="http://schemas.openxmlformats.org/officeDocument/2006/bibliography"/>
   </ds:schemaRefs>

</xml_diff>

<commit_message>
add annotation in code and cheng word
</commit_message>
<xml_diff>
--- a/resources/Develop MG_APP with Visual Studio (VS).docx
+++ b/resources/Develop MG_APP with Visual Studio (VS).docx
@@ -1770,9 +1770,6 @@
     <w:p>
       <w:pPr>
         <w:ind w:firstLineChars="0" w:firstLine="0"/>
-        <w:rPr>
-          <w:rFonts w:hint="eastAsia"/>
-        </w:rPr>
       </w:pPr>
       <w:r>
         <w:rPr>
@@ -1951,57 +1948,36 @@
     <w:p>
       <w:pPr>
         <w:ind w:firstLineChars="0" w:firstLine="0"/>
-        <w:rPr>
-          <w:rFonts w:hint="eastAsia"/>
-        </w:rPr>
       </w:pPr>
     </w:p>
     <w:p>
       <w:pPr>
         <w:ind w:firstLineChars="0" w:firstLine="0"/>
-        <w:rPr>
-          <w:rFonts w:hint="eastAsia"/>
-        </w:rPr>
       </w:pPr>
     </w:p>
     <w:p>
       <w:pPr>
         <w:ind w:firstLineChars="0" w:firstLine="0"/>
-        <w:rPr>
-          <w:rFonts w:hint="eastAsia"/>
-        </w:rPr>
       </w:pPr>
     </w:p>
     <w:p>
       <w:pPr>
         <w:ind w:firstLineChars="0" w:firstLine="0"/>
-        <w:rPr>
-          <w:rFonts w:hint="eastAsia"/>
-        </w:rPr>
       </w:pPr>
     </w:p>
     <w:p>
       <w:pPr>
         <w:ind w:firstLineChars="0" w:firstLine="0"/>
-        <w:rPr>
-          <w:rFonts w:hint="eastAsia"/>
-        </w:rPr>
       </w:pPr>
     </w:p>
     <w:p>
       <w:pPr>
         <w:ind w:firstLineChars="0" w:firstLine="0"/>
-        <w:rPr>
-          <w:rFonts w:hint="eastAsia"/>
-        </w:rPr>
       </w:pPr>
     </w:p>
     <w:p>
       <w:pPr>
         <w:ind w:firstLineChars="0" w:firstLine="0"/>
-        <w:rPr>
-          <w:rFonts w:hint="eastAsia"/>
-        </w:rPr>
       </w:pPr>
     </w:p>
     <w:p>
@@ -2009,7 +1985,6 @@
         <w:ind w:firstLineChars="0" w:firstLine="0"/>
         <w:jc w:val="center"/>
         <w:rPr>
-          <w:rFonts w:hint="eastAsia"/>
           <w:b/>
         </w:rPr>
       </w:pPr>
@@ -2040,7 +2015,6 @@
       <w:pPr>
         <w:ind w:firstLineChars="0" w:firstLine="0"/>
         <w:rPr>
-          <w:rFonts w:hint="eastAsia"/>
           <w:b/>
         </w:rPr>
       </w:pPr>
@@ -2092,9 +2066,6 @@
     <w:p>
       <w:pPr>
         <w:ind w:firstLineChars="0" w:firstLine="0"/>
-        <w:rPr>
-          <w:rFonts w:hint="eastAsia"/>
-        </w:rPr>
       </w:pPr>
       <w:r>
         <w:rPr>
@@ -2130,7 +2101,19 @@
         <w:rPr>
           <w:rFonts w:hint="eastAsia"/>
         </w:rPr>
-        <w:t>版本中支持</w:t>
+        <w:t>版本中</w:t>
+      </w:r>
+      <w:r>
+        <w:rPr>
+          <w:rFonts w:hint="eastAsia"/>
+        </w:rPr>
+        <w:t>不支持</w:t>
+      </w:r>
+      <w:r>
+        <w:rPr>
+          <w:rFonts w:hint="eastAsia"/>
+        </w:rPr>
+        <w:t>支持</w:t>
       </w:r>
       <w:r>
         <w:rPr>
@@ -2156,16 +2139,21 @@
         <w:rPr>
           <w:rFonts w:hint="eastAsia"/>
         </w:rPr>
+        <w:t>宏定义</w:t>
+      </w:r>
+      <w:bookmarkStart w:id="2" w:name="_GoBack"/>
+      <w:bookmarkEnd w:id="2"/>
+      <w:r>
+        <w:rPr>
+          <w:rFonts w:hint="eastAsia"/>
+        </w:rPr>
         <w:t>，因此需要将</w:t>
       </w:r>
       <w:r>
         <w:t>QGlobalDef.h:295</w:t>
       </w:r>
       <w:r>
-        <w:t>行代码</w:t>
-      </w:r>
-      <w:r>
-        <w:t>的</w:t>
+        <w:t>行代码的</w:t>
       </w:r>
       <w:r>
         <w:t>__</w:t>
@@ -2195,9 +2183,6 @@
       <w:pPr>
         <w:ind w:firstLineChars="0" w:firstLine="0"/>
         <w:jc w:val="center"/>
-        <w:rPr>
-          <w:rFonts w:hint="eastAsia"/>
-        </w:rPr>
       </w:pPr>
       <w:r>
         <w:rPr>
@@ -2286,16 +2271,7 @@
           <w:b/>
           <w:color w:val="FF0000"/>
         </w:rPr>
-        <w:t>换行</w:t>
-      </w:r>
-      <w:bookmarkStart w:id="2" w:name="_GoBack"/>
-      <w:bookmarkEnd w:id="2"/>
-      <w:r>
-        <w:rPr>
-          <w:b/>
-          <w:color w:val="FF0000"/>
-        </w:rPr>
-        <w:t>符</w:t>
+        <w:t>换行符</w:t>
       </w:r>
       <w:r>
         <w:t>不一致的问题</w:t>
@@ -3469,7 +3445,7 @@
   <a:extraClrSchemeLst/>
   <a:extLst>
     <a:ext uri="{05A4C25C-085E-4340-85A3-A5531E510DB2}">
-      <thm15:themeFamily xmlns:thm15="http://schemas.microsoft.com/office/thememl/2012/main" xmlns="" name="Office Theme" id="{62F939B6-93AF-4DB8-9C6B-D6C7DFDC589F}" vid="{4A3C46E8-61CC-4603-A589-7422A47A8E4A}"/>
+      <thm15:themeFamily xmlns="" xmlns:thm15="http://schemas.microsoft.com/office/thememl/2012/main" name="Office Theme" id="{62F939B6-93AF-4DB8-9C6B-D6C7DFDC589F}" vid="{4A3C46E8-61CC-4603-A589-7422A47A8E4A}"/>
     </a:ext>
   </a:extLst>
 </a:theme>
@@ -3480,7 +3456,7 @@
 </file>
 
 <file path=customXml/itemProps1.xml><?xml version="1.0" encoding="utf-8"?>
-<ds:datastoreItem xmlns:ds="http://schemas.openxmlformats.org/officeDocument/2006/customXml" ds:itemID="{581EC78E-0ECB-4CA7-AEAB-0FEC842904BE}">
+<ds:datastoreItem xmlns:ds="http://schemas.openxmlformats.org/officeDocument/2006/customXml" ds:itemID="{CF34DB0A-C0F1-4B50-810D-715CE75AAC86}">
   <ds:schemaRefs>
     <ds:schemaRef ds:uri="http://schemas.openxmlformats.org/officeDocument/2006/bibliography"/>
   </ds:schemaRefs>

</xml_diff>